<commit_message>
Updated Final Preliminary Report
</commit_message>
<xml_diff>
--- a/docs/1_prelim_report/sdd13_preliminary_report.docx
+++ b/docs/1_prelim_report/sdd13_preliminary_report.docx
@@ -1090,7 +1090,7 @@
             </w:rPr>
             <w:fldChar w:fldCharType="separate"/>
           </w:r>
-          <w:hyperlink w:anchor="_Toc191501696" w:history="1">
+          <w:hyperlink w:anchor="_Toc191589472" w:history="1">
             <w:r>
               <w:rPr>
                 <w:rStyle w:val="Hyperlink"/>
@@ -1141,7 +1141,7 @@
                 <w:noProof/>
                 <w:webHidden/>
               </w:rPr>
-              <w:instrText xml:space="preserve"> PAGEREF _Toc191501696 \h </w:instrText>
+              <w:instrText xml:space="preserve"> PAGEREF _Toc191589472 \h </w:instrText>
             </w:r>
             <w:r>
               <w:rPr>
@@ -1188,7 +1188,7 @@
               <w14:ligatures w14:val="standardContextual"/>
             </w:rPr>
           </w:pPr>
-          <w:hyperlink w:anchor="_Toc191501697" w:history="1">
+          <w:hyperlink w:anchor="_Toc191589473" w:history="1">
             <w:r>
               <w:rPr>
                 <w:rStyle w:val="Hyperlink"/>
@@ -1239,7 +1239,7 @@
                 <w:noProof/>
                 <w:webHidden/>
               </w:rPr>
-              <w:instrText xml:space="preserve"> PAGEREF _Toc191501697 \h </w:instrText>
+              <w:instrText xml:space="preserve"> PAGEREF _Toc191589473 \h </w:instrText>
             </w:r>
             <w:r>
               <w:rPr>
@@ -1286,7 +1286,7 @@
               <w14:ligatures w14:val="standardContextual"/>
             </w:rPr>
           </w:pPr>
-          <w:hyperlink w:anchor="_Toc191501698" w:history="1">
+          <w:hyperlink w:anchor="_Toc191589474" w:history="1">
             <w:r>
               <w:rPr>
                 <w:rStyle w:val="Hyperlink"/>
@@ -1337,7 +1337,7 @@
                 <w:noProof/>
                 <w:webHidden/>
               </w:rPr>
-              <w:instrText xml:space="preserve"> PAGEREF _Toc191501698 \h </w:instrText>
+              <w:instrText xml:space="preserve"> PAGEREF _Toc191589474 \h </w:instrText>
             </w:r>
             <w:r>
               <w:rPr>
@@ -1384,7 +1384,7 @@
               <w14:ligatures w14:val="standardContextual"/>
             </w:rPr>
           </w:pPr>
-          <w:hyperlink w:anchor="_Toc191501699" w:history="1">
+          <w:hyperlink w:anchor="_Toc191589475" w:history="1">
             <w:r>
               <w:rPr>
                 <w:rStyle w:val="Hyperlink"/>
@@ -1405,7 +1405,6 @@
                 <w14:ligatures w14:val="standardContextual"/>
               </w:rPr>
               <w:tab/>
-              <w:t xml:space="preserve">   </w:t>
             </w:r>
             <w:r>
               <w:rPr>
@@ -1436,7 +1435,7 @@
                 <w:noProof/>
                 <w:webHidden/>
               </w:rPr>
-              <w:instrText xml:space="preserve"> PAGEREF _Toc191501699 \h </w:instrText>
+              <w:instrText xml:space="preserve"> PAGEREF _Toc191589475 \h </w:instrText>
             </w:r>
             <w:r>
               <w:rPr>
@@ -1483,7 +1482,7 @@
               <w14:ligatures w14:val="standardContextual"/>
             </w:rPr>
           </w:pPr>
-          <w:hyperlink w:anchor="_Toc191501700" w:history="1">
+          <w:hyperlink w:anchor="_Toc191589476" w:history="1">
             <w:r>
               <w:rPr>
                 <w:rStyle w:val="Hyperlink"/>
@@ -1504,7 +1503,6 @@
                 <w14:ligatures w14:val="standardContextual"/>
               </w:rPr>
               <w:tab/>
-              <w:t xml:space="preserve">   </w:t>
             </w:r>
             <w:r>
               <w:rPr>
@@ -1535,7 +1533,7 @@
                 <w:noProof/>
                 <w:webHidden/>
               </w:rPr>
-              <w:instrText xml:space="preserve"> PAGEREF _Toc191501700 \h </w:instrText>
+              <w:instrText xml:space="preserve"> PAGEREF _Toc191589476 \h </w:instrText>
             </w:r>
             <w:r>
               <w:rPr>
@@ -1581,7 +1579,7 @@
               <w14:ligatures w14:val="standardContextual"/>
             </w:rPr>
           </w:pPr>
-          <w:hyperlink w:anchor="_Toc191501701" w:history="1">
+          <w:hyperlink w:anchor="_Toc191589477" w:history="1">
             <w:r>
               <w:rPr>
                 <w:rStyle w:val="Hyperlink"/>
@@ -1600,7 +1598,7 @@
                 <w:bCs/>
                 <w:noProof/>
               </w:rPr>
-              <w:t xml:space="preserve">         </w:t>
+              <w:t xml:space="preserve">      </w:t>
             </w:r>
             <w:r>
               <w:rPr>
@@ -1631,7 +1629,7 @@
                 <w:noProof/>
                 <w:webHidden/>
               </w:rPr>
-              <w:instrText xml:space="preserve"> PAGEREF _Toc191501701 \h </w:instrText>
+              <w:instrText xml:space="preserve"> PAGEREF _Toc191589477 \h </w:instrText>
             </w:r>
             <w:r>
               <w:rPr>
@@ -1678,7 +1676,7 @@
               <w14:ligatures w14:val="standardContextual"/>
             </w:rPr>
           </w:pPr>
-          <w:hyperlink w:anchor="_Toc191501702" w:history="1">
+          <w:hyperlink w:anchor="_Toc191589478" w:history="1">
             <w:r>
               <w:rPr>
                 <w:rStyle w:val="Hyperlink"/>
@@ -1729,7 +1727,7 @@
                 <w:noProof/>
                 <w:webHidden/>
               </w:rPr>
-              <w:instrText xml:space="preserve"> PAGEREF _Toc191501702 \h </w:instrText>
+              <w:instrText xml:space="preserve"> PAGEREF _Toc191589478 \h </w:instrText>
             </w:r>
             <w:r>
               <w:rPr>
@@ -1776,7 +1774,7 @@
               <w14:ligatures w14:val="standardContextual"/>
             </w:rPr>
           </w:pPr>
-          <w:hyperlink w:anchor="_Toc191501703" w:history="1">
+          <w:hyperlink w:anchor="_Toc191589479" w:history="1">
             <w:r>
               <w:rPr>
                 <w:rStyle w:val="Hyperlink"/>
@@ -1827,7 +1825,7 @@
                 <w:noProof/>
                 <w:webHidden/>
               </w:rPr>
-              <w:instrText xml:space="preserve"> PAGEREF _Toc191501703 \h </w:instrText>
+              <w:instrText xml:space="preserve"> PAGEREF _Toc191589479 \h </w:instrText>
             </w:r>
             <w:r>
               <w:rPr>
@@ -1873,7 +1871,7 @@
               <w14:ligatures w14:val="standardContextual"/>
             </w:rPr>
           </w:pPr>
-          <w:hyperlink w:anchor="_Toc191501704" w:history="1">
+          <w:hyperlink w:anchor="_Toc191589480" w:history="1">
             <w:r>
               <w:rPr>
                 <w:rStyle w:val="Hyperlink"/>
@@ -1892,7 +1890,7 @@
                 <w:bCs/>
                 <w:noProof/>
               </w:rPr>
-              <w:t xml:space="preserve">         </w:t>
+              <w:t xml:space="preserve">      </w:t>
             </w:r>
             <w:r>
               <w:rPr>
@@ -1902,16 +1900,6 @@
                 <w:bCs/>
                 <w:noProof/>
               </w:rPr>
-              <w:t xml:space="preserve"> </w:t>
-            </w:r>
-            <w:r>
-              <w:rPr>
-                <w:rStyle w:val="Hyperlink"/>
-                <w:rFonts w:ascii="Times New Roman" w:hAnsi="Times New Roman" w:cs="Times New Roman"/>
-                <w:b/>
-                <w:bCs/>
-                <w:noProof/>
-              </w:rPr>
               <w:t>Evaluation Criteria</w:t>
             </w:r>
             <w:r>
@@ -1933,7 +1921,7 @@
                 <w:noProof/>
                 <w:webHidden/>
               </w:rPr>
-              <w:instrText xml:space="preserve"> PAGEREF _Toc191501704 \h </w:instrText>
+              <w:instrText xml:space="preserve"> PAGEREF _Toc191589480 \h </w:instrText>
             </w:r>
             <w:r>
               <w:rPr>
@@ -1979,7 +1967,7 @@
               <w14:ligatures w14:val="standardContextual"/>
             </w:rPr>
           </w:pPr>
-          <w:hyperlink w:anchor="_Toc191501705" w:history="1">
+          <w:hyperlink w:anchor="_Toc191589481" w:history="1">
             <w:r>
               <w:rPr>
                 <w:rStyle w:val="Hyperlink"/>
@@ -1998,7 +1986,7 @@
                 <w:bCs/>
                 <w:noProof/>
               </w:rPr>
-              <w:t xml:space="preserve">         </w:t>
+              <w:t xml:space="preserve">      </w:t>
             </w:r>
             <w:r>
               <w:rPr>
@@ -2029,7 +2017,7 @@
                 <w:noProof/>
                 <w:webHidden/>
               </w:rPr>
-              <w:instrText xml:space="preserve"> PAGEREF _Toc191501705 \h </w:instrText>
+              <w:instrText xml:space="preserve"> PAGEREF _Toc191589481 \h </w:instrText>
             </w:r>
             <w:r>
               <w:rPr>
@@ -2049,7 +2037,7 @@
                 <w:noProof/>
                 <w:webHidden/>
               </w:rPr>
-              <w:t>5</w:t>
+              <w:t>6</w:t>
             </w:r>
             <w:r>
               <w:rPr>
@@ -2076,7 +2064,7 @@
               <w14:ligatures w14:val="standardContextual"/>
             </w:rPr>
           </w:pPr>
-          <w:hyperlink w:anchor="_Toc191501706" w:history="1">
+          <w:hyperlink w:anchor="_Toc191589482" w:history="1">
             <w:r>
               <w:rPr>
                 <w:rStyle w:val="Hyperlink"/>
@@ -2127,7 +2115,7 @@
                 <w:noProof/>
                 <w:webHidden/>
               </w:rPr>
-              <w:instrText xml:space="preserve"> PAGEREF _Toc191501706 \h </w:instrText>
+              <w:instrText xml:space="preserve"> PAGEREF _Toc191589482 \h </w:instrText>
             </w:r>
             <w:r>
               <w:rPr>
@@ -2174,7 +2162,7 @@
               <w14:ligatures w14:val="standardContextual"/>
             </w:rPr>
           </w:pPr>
-          <w:hyperlink w:anchor="_Toc191501707" w:history="1">
+          <w:hyperlink w:anchor="_Toc191589483" w:history="1">
             <w:r>
               <w:rPr>
                 <w:rStyle w:val="Hyperlink"/>
@@ -2195,7 +2183,7 @@
                 <w14:ligatures w14:val="standardContextual"/>
               </w:rPr>
               <w:tab/>
-              <w:t xml:space="preserve">    </w:t>
+              <w:t xml:space="preserve"> </w:t>
             </w:r>
             <w:r>
               <w:rPr>
@@ -2226,7 +2214,7 @@
                 <w:noProof/>
                 <w:webHidden/>
               </w:rPr>
-              <w:instrText xml:space="preserve"> PAGEREF _Toc191501707 \h </w:instrText>
+              <w:instrText xml:space="preserve"> PAGEREF _Toc191589483 \h </w:instrText>
             </w:r>
             <w:r>
               <w:rPr>
@@ -2273,7 +2261,7 @@
               <w14:ligatures w14:val="standardContextual"/>
             </w:rPr>
           </w:pPr>
-          <w:hyperlink w:anchor="_Toc191501708" w:history="1">
+          <w:hyperlink w:anchor="_Toc191589484" w:history="1">
             <w:r>
               <w:rPr>
                 <w:rStyle w:val="Hyperlink"/>
@@ -2293,7 +2281,7 @@
                 <w:lang w:eastAsia="en-GB"/>
                 <w14:ligatures w14:val="standardContextual"/>
               </w:rPr>
-              <w:tab/>
+              <w:t xml:space="preserve">      </w:t>
             </w:r>
             <w:r>
               <w:rPr>
@@ -2324,7 +2312,7 @@
                 <w:noProof/>
                 <w:webHidden/>
               </w:rPr>
-              <w:instrText xml:space="preserve"> PAGEREF _Toc191501708 \h </w:instrText>
+              <w:instrText xml:space="preserve"> PAGEREF _Toc191589484 \h </w:instrText>
             </w:r>
             <w:r>
               <w:rPr>
@@ -2371,7 +2359,7 @@
               <w14:ligatures w14:val="standardContextual"/>
             </w:rPr>
           </w:pPr>
-          <w:hyperlink w:anchor="_Toc191501709" w:history="1">
+          <w:hyperlink w:anchor="_Toc191589485" w:history="1">
             <w:r>
               <w:rPr>
                 <w:rStyle w:val="Hyperlink"/>
@@ -2391,7 +2379,7 @@
                 <w:lang w:eastAsia="en-GB"/>
                 <w14:ligatures w14:val="standardContextual"/>
               </w:rPr>
-              <w:tab/>
+              <w:t xml:space="preserve">      </w:t>
             </w:r>
             <w:r>
               <w:rPr>
@@ -2422,7 +2410,7 @@
                 <w:noProof/>
                 <w:webHidden/>
               </w:rPr>
-              <w:instrText xml:space="preserve"> PAGEREF _Toc191501709 \h </w:instrText>
+              <w:instrText xml:space="preserve"> PAGEREF _Toc191589485 \h </w:instrText>
             </w:r>
             <w:r>
               <w:rPr>
@@ -2469,7 +2457,7 @@
               <w14:ligatures w14:val="standardContextual"/>
             </w:rPr>
           </w:pPr>
-          <w:hyperlink w:anchor="_Toc191501710" w:history="1">
+          <w:hyperlink w:anchor="_Toc191589486" w:history="1">
             <w:r>
               <w:rPr>
                 <w:rStyle w:val="Hyperlink"/>
@@ -2489,7 +2477,7 @@
                 <w:lang w:eastAsia="en-GB"/>
                 <w14:ligatures w14:val="standardContextual"/>
               </w:rPr>
-              <w:tab/>
+              <w:t xml:space="preserve">       </w:t>
             </w:r>
             <w:r>
               <w:rPr>
@@ -2520,7 +2508,7 @@
                 <w:noProof/>
                 <w:webHidden/>
               </w:rPr>
-              <w:instrText xml:space="preserve"> PAGEREF _Toc191501710 \h </w:instrText>
+              <w:instrText xml:space="preserve"> PAGEREF _Toc191589486 \h </w:instrText>
             </w:r>
             <w:r>
               <w:rPr>
@@ -2567,7 +2555,7 @@
               <w14:ligatures w14:val="standardContextual"/>
             </w:rPr>
           </w:pPr>
-          <w:hyperlink w:anchor="_Toc191501711" w:history="1">
+          <w:hyperlink w:anchor="_Toc191589487" w:history="1">
             <w:r>
               <w:rPr>
                 <w:rStyle w:val="Hyperlink"/>
@@ -2618,7 +2606,7 @@
                 <w:noProof/>
                 <w:webHidden/>
               </w:rPr>
-              <w:instrText xml:space="preserve"> PAGEREF _Toc191501711 \h </w:instrText>
+              <w:instrText xml:space="preserve"> PAGEREF _Toc191589487 \h </w:instrText>
             </w:r>
             <w:r>
               <w:rPr>
@@ -2666,7 +2654,7 @@
               <w14:ligatures w14:val="standardContextual"/>
             </w:rPr>
           </w:pPr>
-          <w:hyperlink w:anchor="_Toc191501712" w:history="1">
+          <w:hyperlink w:anchor="_Toc191589488" w:history="1">
             <w:r>
               <w:rPr>
                 <w:rStyle w:val="Hyperlink"/>
@@ -2686,7 +2674,7 @@
                 <w:lang w:eastAsia="en-GB"/>
                 <w14:ligatures w14:val="standardContextual"/>
               </w:rPr>
-              <w:tab/>
+              <w:t xml:space="preserve">         </w:t>
             </w:r>
             <w:r>
               <w:rPr>
@@ -2717,7 +2705,7 @@
                 <w:noProof/>
                 <w:webHidden/>
               </w:rPr>
-              <w:instrText xml:space="preserve"> PAGEREF _Toc191501712 \h </w:instrText>
+              <w:instrText xml:space="preserve"> PAGEREF _Toc191589488 \h </w:instrText>
             </w:r>
             <w:r>
               <w:rPr>
@@ -2763,7 +2751,7 @@
               <w14:ligatures w14:val="standardContextual"/>
             </w:rPr>
           </w:pPr>
-          <w:hyperlink w:anchor="_Toc191501713" w:history="1">
+          <w:hyperlink w:anchor="_Toc191589489" w:history="1">
             <w:r>
               <w:rPr>
                 <w:rStyle w:val="Hyperlink"/>
@@ -2772,7 +2760,7 @@
                 <w:bCs/>
                 <w:noProof/>
               </w:rPr>
-              <w:t>6.2</w:t>
+              <w:t xml:space="preserve">6.2 </w:t>
             </w:r>
             <w:r>
               <w:rPr>
@@ -2782,7 +2770,7 @@
                 <w:bCs/>
                 <w:noProof/>
               </w:rPr>
-              <w:t xml:space="preserve">          </w:t>
+              <w:t xml:space="preserve">        </w:t>
             </w:r>
             <w:r>
               <w:rPr>
@@ -2792,7 +2780,7 @@
                 <w:bCs/>
                 <w:noProof/>
               </w:rPr>
-              <w:t xml:space="preserve"> Risk Plan</w:t>
+              <w:t>Risk Plan</w:t>
             </w:r>
             <w:r>
               <w:rPr>
@@ -2813,7 +2801,7 @@
                 <w:noProof/>
                 <w:webHidden/>
               </w:rPr>
-              <w:instrText xml:space="preserve"> PAGEREF _Toc191501713 \h </w:instrText>
+              <w:instrText xml:space="preserve"> PAGEREF _Toc191589489 \h </w:instrText>
             </w:r>
             <w:r>
               <w:rPr>
@@ -2860,7 +2848,7 @@
               <w14:ligatures w14:val="standardContextual"/>
             </w:rPr>
           </w:pPr>
-          <w:hyperlink w:anchor="_Toc191501714" w:history="1">
+          <w:hyperlink w:anchor="_Toc191589490" w:history="1">
             <w:r>
               <w:rPr>
                 <w:rStyle w:val="Hyperlink"/>
@@ -2911,7 +2899,7 @@
                 <w:noProof/>
                 <w:webHidden/>
               </w:rPr>
-              <w:instrText xml:space="preserve"> PAGEREF _Toc191501714 \h </w:instrText>
+              <w:instrText xml:space="preserve"> PAGEREF _Toc191589490 \h </w:instrText>
             </w:r>
             <w:r>
               <w:rPr>
@@ -3011,7 +2999,7 @@
           <w:bCs/>
         </w:rPr>
       </w:pPr>
-      <w:bookmarkStart w:id="0" w:name="_Toc191501696"/>
+      <w:bookmarkStart w:id="0" w:name="_Toc191589472"/>
       <w:r>
         <w:rPr>
           <w:rFonts w:ascii="Times New Roman" w:hAnsi="Times New Roman" w:cs="Times New Roman"/>
@@ -3175,7 +3163,7 @@
           <w:bCs/>
         </w:rPr>
       </w:pPr>
-      <w:bookmarkStart w:id="1" w:name="_Toc191501697"/>
+      <w:bookmarkStart w:id="1" w:name="_Toc191589473"/>
       <w:r>
         <w:rPr>
           <w:rFonts w:ascii="Times New Roman" w:hAnsi="Times New Roman" w:cs="Times New Roman"/>
@@ -3215,7 +3203,7 @@
           <w:sz w:val="25"/>
           <w:szCs w:val="25"/>
         </w:rPr>
-        <w:t>Security of the web application due to data confidentiality.</w:t>
+        <w:t>Security of the web application.</w:t>
       </w:r>
     </w:p>
     <w:p>
@@ -3362,7 +3350,7 @@
           <w:bCs/>
         </w:rPr>
       </w:pPr>
-      <w:bookmarkStart w:id="2" w:name="_Toc191501698"/>
+      <w:bookmarkStart w:id="2" w:name="_Toc191589474"/>
       <w:r>
         <w:rPr>
           <w:rFonts w:ascii="Times New Roman" w:hAnsi="Times New Roman" w:cs="Times New Roman"/>
@@ -3387,7 +3375,7 @@
           <w:bCs/>
         </w:rPr>
       </w:pPr>
-      <w:bookmarkStart w:id="3" w:name="_Toc191501699"/>
+      <w:bookmarkStart w:id="3" w:name="_Toc191589475"/>
       <w:r>
         <w:rPr>
           <w:rFonts w:ascii="Times New Roman" w:hAnsi="Times New Roman" w:cs="Times New Roman"/>
@@ -3557,18 +3545,10 @@
       <w:r>
         <w:rPr>
           <w:rFonts w:ascii="Times New Roman" w:eastAsia="Times New Roman" w:hAnsi="Times New Roman" w:cs="Times New Roman"/>
-          <w:b/>
-          <w:bCs/>
           <w:szCs w:val="24"/>
           <w:lang w:eastAsia="en-GB"/>
         </w:rPr>
-        <w:t>The dashboard will help to add/delete patients, add/delete doctors, add/delete nurses and scheduling the bookings for senior citizens.</w:t>
-      </w:r>
-      <w:r>
-        <w:rPr>
-          <w:rFonts w:ascii="Times New Roman" w:hAnsi="Times New Roman" w:cs="Times New Roman"/>
-        </w:rPr>
-        <w:t xml:space="preserve"> </w:t>
+        <w:t>The Admin Dashboard will allow administrators to add, remove healthcare staff and will also allow administrators to book appointments for aged patients.</w:t>
       </w:r>
     </w:p>
     <w:p>
@@ -3647,7 +3627,7 @@
           <w:bCs/>
         </w:rPr>
       </w:pPr>
-      <w:bookmarkStart w:id="4" w:name="_Toc191501700"/>
+      <w:bookmarkStart w:id="4" w:name="_Toc191589476"/>
       <w:r>
         <w:rPr>
           <w:rFonts w:ascii="Times New Roman" w:hAnsi="Times New Roman" w:cs="Times New Roman"/>
@@ -3794,7 +3774,7 @@
           <w:bCs/>
         </w:rPr>
       </w:pPr>
-      <w:bookmarkStart w:id="5" w:name="_Toc191501701"/>
+      <w:bookmarkStart w:id="5" w:name="_Toc191589477"/>
       <w:r>
         <w:rPr>
           <w:rFonts w:ascii="Times New Roman" w:hAnsi="Times New Roman" w:cs="Times New Roman"/>
@@ -3902,7 +3882,7 @@
           <w:bCs/>
         </w:rPr>
       </w:pPr>
-      <w:bookmarkStart w:id="6" w:name="_Toc191501702"/>
+      <w:bookmarkStart w:id="6" w:name="_Toc191589478"/>
       <w:r>
         <w:rPr>
           <w:rFonts w:ascii="Times New Roman" w:hAnsi="Times New Roman" w:cs="Times New Roman"/>
@@ -4167,7 +4147,19 @@
               <w:rPr>
                 <w:rFonts w:ascii="Times New Roman" w:hAnsi="Times New Roman" w:cs="Times New Roman"/>
               </w:rPr>
-              <w:t>Python, Flask</w:t>
+              <w:t>Python</w:t>
+            </w:r>
+            <w:r>
+              <w:rPr>
+                <w:rFonts w:ascii="Times New Roman" w:hAnsi="Times New Roman" w:cs="Times New Roman"/>
+              </w:rPr>
+              <w:t xml:space="preserve">, </w:t>
+            </w:r>
+            <w:r>
+              <w:rPr>
+                <w:rFonts w:ascii="Times New Roman" w:hAnsi="Times New Roman" w:cs="Times New Roman"/>
+              </w:rPr>
+              <w:t>Flask</w:t>
             </w:r>
           </w:p>
         </w:tc>
@@ -5186,7 +5178,7 @@
           <w:bCs/>
         </w:rPr>
       </w:pPr>
-      <w:bookmarkStart w:id="7" w:name="_Toc191501703"/>
+      <w:bookmarkStart w:id="7" w:name="_Toc191589479"/>
       <w:r>
         <w:rPr>
           <w:rFonts w:ascii="Times New Roman" w:hAnsi="Times New Roman" w:cs="Times New Roman"/>
@@ -5208,7 +5200,7 @@
           <w:bCs/>
         </w:rPr>
       </w:pPr>
-      <w:bookmarkStart w:id="8" w:name="_Toc191501704"/>
+      <w:bookmarkStart w:id="8" w:name="_Toc191589480"/>
       <w:r>
         <w:rPr>
           <w:rFonts w:ascii="Times New Roman" w:hAnsi="Times New Roman" w:cs="Times New Roman"/>
@@ -5316,7 +5308,28 @@
           <w:rFonts w:ascii="Times New Roman" w:hAnsi="Times New Roman" w:cs="Times New Roman"/>
           <w:szCs w:val="24"/>
         </w:rPr>
-        <w:t>Security: Testing should be carried out to test that there is no data leakage and medical records are handled safely.</w:t>
+        <w:t xml:space="preserve">Security: Testing should be carried out to test that there is no data </w:t>
+      </w:r>
+      <w:r>
+        <w:rPr>
+          <w:rFonts w:ascii="Times New Roman" w:hAnsi="Times New Roman" w:cs="Times New Roman"/>
+          <w:szCs w:val="24"/>
+        </w:rPr>
+        <w:t>lea</w:t>
+      </w:r>
+      <w:r>
+        <w:rPr>
+          <w:rFonts w:ascii="Times New Roman" w:hAnsi="Times New Roman" w:cs="Times New Roman"/>
+          <w:szCs w:val="24"/>
+        </w:rPr>
+        <w:t>k,</w:t>
+      </w:r>
+      <w:r>
+        <w:rPr>
+          <w:rFonts w:ascii="Times New Roman" w:hAnsi="Times New Roman" w:cs="Times New Roman"/>
+          <w:szCs w:val="24"/>
+        </w:rPr>
+        <w:t xml:space="preserve"> and medical records are handled safely.</w:t>
       </w:r>
     </w:p>
     <w:p>
@@ -5352,7 +5365,21 @@
           <w:rFonts w:ascii="Times New Roman" w:hAnsi="Times New Roman" w:cs="Times New Roman"/>
           <w:szCs w:val="24"/>
         </w:rPr>
-        <w:t xml:space="preserve"> simultaneously, while maintaining the same responsiveness.  </w:t>
+        <w:t xml:space="preserve"> simultaneously, while maintaining the same responsiveness</w:t>
+      </w:r>
+      <w:r>
+        <w:rPr>
+          <w:rFonts w:ascii="Times New Roman" w:hAnsi="Times New Roman" w:cs="Times New Roman"/>
+          <w:szCs w:val="24"/>
+        </w:rPr>
+        <w:t xml:space="preserve"> and consistency</w:t>
+      </w:r>
+      <w:r>
+        <w:rPr>
+          <w:rFonts w:ascii="Times New Roman" w:hAnsi="Times New Roman" w:cs="Times New Roman"/>
+          <w:szCs w:val="24"/>
+        </w:rPr>
+        <w:t xml:space="preserve">.  </w:t>
       </w:r>
     </w:p>
     <w:p>
@@ -5367,6 +5394,26 @@
     </w:p>
     <w:p>
       <w:pPr>
+        <w:spacing w:line="276" w:lineRule="auto"/>
+        <w:jc w:val="left"/>
+        <w:rPr>
+          <w:rFonts w:ascii="Times New Roman" w:hAnsi="Times New Roman" w:cs="Times New Roman"/>
+          <w:szCs w:val="24"/>
+        </w:rPr>
+      </w:pPr>
+    </w:p>
+    <w:p>
+      <w:pPr>
+        <w:spacing w:line="276" w:lineRule="auto"/>
+        <w:jc w:val="left"/>
+        <w:rPr>
+          <w:rFonts w:ascii="Times New Roman" w:hAnsi="Times New Roman" w:cs="Times New Roman"/>
+          <w:szCs w:val="24"/>
+        </w:rPr>
+      </w:pPr>
+    </w:p>
+    <w:p>
+      <w:pPr>
         <w:pStyle w:val="Heading1"/>
         <w:spacing w:line="276" w:lineRule="auto"/>
         <w:ind w:left="360"/>
@@ -5376,13 +5423,14 @@
           <w:bCs/>
         </w:rPr>
       </w:pPr>
-      <w:bookmarkStart w:id="9" w:name="_Toc191501705"/>
-      <w:r>
-        <w:rPr>
-          <w:rFonts w:ascii="Times New Roman" w:hAnsi="Times New Roman" w:cs="Times New Roman"/>
-          <w:b/>
-          <w:bCs/>
-        </w:rPr>
+      <w:bookmarkStart w:id="9" w:name="_Toc191589481"/>
+      <w:r>
+        <w:rPr>
+          <w:rFonts w:ascii="Times New Roman" w:hAnsi="Times New Roman" w:cs="Times New Roman"/>
+          <w:b/>
+          <w:bCs/>
+        </w:rPr>
+        <w:lastRenderedPageBreak/>
         <w:t>4.2 Testing Method</w:t>
       </w:r>
       <w:bookmarkEnd w:id="9"/>
@@ -5412,7 +5460,25 @@
         <w:rPr>
           <w:rFonts w:ascii="Times New Roman" w:hAnsi="Times New Roman" w:cs="Times New Roman"/>
         </w:rPr>
-        <w:t>Unit Testing: Each component should be tested individually.</w:t>
+        <w:t xml:space="preserve">Unit Testing: Each component </w:t>
+      </w:r>
+      <w:r>
+        <w:rPr>
+          <w:rFonts w:ascii="Times New Roman" w:hAnsi="Times New Roman" w:cs="Times New Roman"/>
+        </w:rPr>
+        <w:t>in the frontend will</w:t>
+      </w:r>
+      <w:r>
+        <w:rPr>
+          <w:rFonts w:ascii="Times New Roman" w:hAnsi="Times New Roman" w:cs="Times New Roman"/>
+        </w:rPr>
+        <w:t xml:space="preserve"> be tested individually.</w:t>
+      </w:r>
+      <w:r>
+        <w:rPr>
+          <w:rFonts w:ascii="Times New Roman" w:hAnsi="Times New Roman" w:cs="Times New Roman"/>
+        </w:rPr>
+        <w:t xml:space="preserve"> Along with all the API endpoints in the Backend.</w:t>
       </w:r>
     </w:p>
     <w:p>
@@ -5431,7 +5497,6 @@
         <w:rPr>
           <w:rFonts w:ascii="Times New Roman" w:hAnsi="Times New Roman" w:cs="Times New Roman"/>
         </w:rPr>
-        <w:lastRenderedPageBreak/>
         <w:t>Integration Testing: Test how well frontend, backend and database work together.</w:t>
       </w:r>
     </w:p>
@@ -5453,6 +5518,15 @@
         </w:rPr>
         <w:t>User Acceptance Testing:  Test the application with end users like elderly people and Doctors.</w:t>
       </w:r>
+    </w:p>
+    <w:p>
+      <w:pPr>
+        <w:pStyle w:val="ListParagraph"/>
+        <w:spacing w:line="276" w:lineRule="auto"/>
+        <w:rPr>
+          <w:rFonts w:ascii="Times New Roman" w:hAnsi="Times New Roman" w:cs="Times New Roman"/>
+        </w:rPr>
+      </w:pPr>
     </w:p>
     <w:p>
       <w:pPr>
@@ -5469,7 +5543,7 @@
           <w:bCs/>
         </w:rPr>
       </w:pPr>
-      <w:bookmarkStart w:id="10" w:name="_Toc191501706"/>
+      <w:bookmarkStart w:id="10" w:name="_Toc191589482"/>
       <w:r>
         <w:rPr>
           <w:rFonts w:ascii="Times New Roman" w:hAnsi="Times New Roman" w:cs="Times New Roman"/>
@@ -5494,7 +5568,7 @@
           <w:bCs/>
         </w:rPr>
       </w:pPr>
-      <w:bookmarkStart w:id="11" w:name="_Toc191501707"/>
+      <w:bookmarkStart w:id="11" w:name="_Toc191589483"/>
       <w:r>
         <w:rPr>
           <w:rFonts w:ascii="Times New Roman" w:hAnsi="Times New Roman" w:cs="Times New Roman"/>
@@ -5519,7 +5593,7 @@
           <w:bCs/>
         </w:rPr>
       </w:pPr>
-      <w:bookmarkStart w:id="12" w:name="_Toc191501708"/>
+      <w:bookmarkStart w:id="12" w:name="_Toc191589484"/>
       <w:r>
         <w:rPr>
           <w:rFonts w:ascii="Times New Roman" w:hAnsi="Times New Roman" w:cs="Times New Roman"/>
@@ -5827,7 +5901,7 @@
           <w:bCs/>
         </w:rPr>
       </w:pPr>
-      <w:bookmarkStart w:id="13" w:name="_Toc191501709"/>
+      <w:bookmarkStart w:id="13" w:name="_Toc191589485"/>
       <w:r>
         <w:rPr>
           <w:rFonts w:ascii="Times New Roman" w:hAnsi="Times New Roman" w:cs="Times New Roman"/>
@@ -5941,6 +6015,12 @@
           <w:rFonts w:ascii="Times New Roman" w:hAnsi="Times New Roman" w:cs="Times New Roman"/>
         </w:rPr>
         <w:br/>
+      </w:r>
+      <w:r>
+        <w:rPr>
+          <w:rFonts w:ascii="Times New Roman" w:hAnsi="Times New Roman" w:cs="Times New Roman"/>
+        </w:rPr>
+        <w:lastRenderedPageBreak/>
         <w:t>Another article “The growing crisis in general practice: a call to save our surgeries”[</w:t>
       </w:r>
       <w:hyperlink w:anchor="_References" w:history="1">
@@ -6003,14 +6083,13 @@
           <w:bCs/>
         </w:rPr>
       </w:pPr>
-      <w:bookmarkStart w:id="14" w:name="_Toc191501710"/>
-      <w:r>
-        <w:rPr>
-          <w:rFonts w:ascii="Times New Roman" w:hAnsi="Times New Roman" w:cs="Times New Roman"/>
-          <w:b/>
-          <w:bCs/>
-        </w:rPr>
-        <w:lastRenderedPageBreak/>
+      <w:bookmarkStart w:id="14" w:name="_Toc191589486"/>
+      <w:r>
+        <w:rPr>
+          <w:rFonts w:ascii="Times New Roman" w:hAnsi="Times New Roman" w:cs="Times New Roman"/>
+          <w:b/>
+          <w:bCs/>
+        </w:rPr>
         <w:t>Software Design and Technical Research</w:t>
       </w:r>
       <w:bookmarkEnd w:id="14"/>
@@ -6152,7 +6231,7 @@
           <w:bCs/>
         </w:rPr>
       </w:pPr>
-      <w:bookmarkStart w:id="15" w:name="_Toc191501711"/>
+      <w:bookmarkStart w:id="15" w:name="_Toc191589487"/>
       <w:r>
         <w:rPr>
           <w:rFonts w:ascii="Times New Roman" w:hAnsi="Times New Roman" w:cs="Times New Roman"/>
@@ -6177,7 +6256,7 @@
           <w:bCs/>
         </w:rPr>
       </w:pPr>
-      <w:bookmarkStart w:id="16" w:name="_Toc191501712"/>
+      <w:bookmarkStart w:id="16" w:name="_Toc191589488"/>
       <w:r>
         <w:rPr>
           <w:rFonts w:ascii="Times New Roman" w:hAnsi="Times New Roman" w:cs="Times New Roman"/>
@@ -6259,6 +6338,8 @@
         <w:ind w:left="360"/>
         <w:rPr>
           <w:rFonts w:ascii="Times New Roman" w:hAnsi="Times New Roman" w:cs="Times New Roman"/>
+          <w:b/>
+          <w:bCs/>
         </w:rPr>
       </w:pPr>
       <w:r>
@@ -6273,17 +6354,29 @@
         <w:rPr>
           <w:rFonts w:ascii="Times New Roman" w:hAnsi="Times New Roman" w:cs="Times New Roman"/>
         </w:rPr>
-        <w:t>: The time plan may change in case of any delays</w:t>
-      </w:r>
-      <w:r>
-        <w:rPr>
-          <w:rFonts w:ascii="Times New Roman" w:hAnsi="Times New Roman" w:cs="Times New Roman"/>
+        <w:t xml:space="preserve">: </w:t>
+      </w:r>
+      <w:r>
+        <w:rPr>
+          <w:rFonts w:ascii="Times New Roman" w:hAnsi="Times New Roman" w:cs="Times New Roman"/>
+          <w:b/>
+          <w:bCs/>
+        </w:rPr>
+        <w:t>The time plan may change in case of any delays</w:t>
+      </w:r>
+      <w:r>
+        <w:rPr>
+          <w:rFonts w:ascii="Times New Roman" w:hAnsi="Times New Roman" w:cs="Times New Roman"/>
+          <w:b/>
+          <w:bCs/>
         </w:rPr>
         <w:t xml:space="preserve"> in previous tasks</w:t>
       </w:r>
       <w:r>
         <w:rPr>
           <w:rFonts w:ascii="Times New Roman" w:hAnsi="Times New Roman" w:cs="Times New Roman"/>
+          <w:b/>
+          <w:bCs/>
         </w:rPr>
         <w:t>.</w:t>
       </w:r>
@@ -6478,13 +6571,7 @@
         <w:rPr>
           <w:rFonts w:ascii="Times New Roman" w:hAnsi="Times New Roman" w:cs="Times New Roman"/>
         </w:rPr>
-        <w:t xml:space="preserve"> </w:t>
-      </w:r>
-      <w:r>
-        <w:rPr>
-          <w:rFonts w:ascii="Times New Roman" w:hAnsi="Times New Roman" w:cs="Times New Roman"/>
-        </w:rPr>
-        <w:t>system</w:t>
+        <w:t xml:space="preserve"> system</w:t>
       </w:r>
       <w:r>
         <w:rPr>
@@ -6813,6 +6900,7 @@
         <w:rPr>
           <w:rFonts w:ascii="Times New Roman" w:hAnsi="Times New Roman" w:cs="Times New Roman"/>
         </w:rPr>
+        <w:lastRenderedPageBreak/>
         <w:t xml:space="preserve">The </w:t>
       </w:r>
       <w:r>
@@ -7005,14 +7093,7 @@
         <w:rPr>
           <w:rFonts w:ascii="Times New Roman" w:hAnsi="Times New Roman" w:cs="Times New Roman"/>
         </w:rPr>
-        <w:t xml:space="preserve"> of login/register and design the user interface for the </w:t>
-      </w:r>
-      <w:r>
-        <w:rPr>
-          <w:rFonts w:ascii="Times New Roman" w:hAnsi="Times New Roman" w:cs="Times New Roman"/>
-        </w:rPr>
-        <w:lastRenderedPageBreak/>
-        <w:t>dashboard.</w:t>
+        <w:t xml:space="preserve"> of login/register and design the user interface for the dashboard.</w:t>
       </w:r>
       <w:r>
         <w:rPr>
@@ -7635,6 +7716,7 @@
           <w:i/>
           <w:iCs/>
         </w:rPr>
+        <w:lastRenderedPageBreak/>
         <w:t xml:space="preserve">Milestone Achieved: </w:t>
       </w:r>
       <w:r>
@@ -8150,7 +8232,7 @@
           <w:bCs/>
         </w:rPr>
       </w:pPr>
-      <w:bookmarkStart w:id="17" w:name="_Toc191501713"/>
+      <w:bookmarkStart w:id="17" w:name="_Toc191589489"/>
       <w:r>
         <w:rPr>
           <w:rFonts w:ascii="Times New Roman" w:hAnsi="Times New Roman" w:cs="Times New Roman"/>
@@ -8813,7 +8895,7 @@
         </w:rPr>
       </w:pPr>
       <w:bookmarkStart w:id="18" w:name="_References"/>
-      <w:bookmarkStart w:id="19" w:name="_Toc191501714"/>
+      <w:bookmarkStart w:id="19" w:name="_Toc191589490"/>
       <w:bookmarkEnd w:id="18"/>
       <w:r>
         <w:rPr>

</xml_diff>